<commit_message>
FML - Complete RBF coursework
</commit_message>
<xml_diff>
--- a/Foundations of machine learning.docx
+++ b/Foundations of machine learning.docx
@@ -92,6 +92,7 @@
       <w:r>
         <w:rPr>
           <w:noProof/>
+          <w:lang w:eastAsia="en-GB"/>
         </w:rPr>
         <mc:AlternateContent>
           <mc:Choice Requires="wps">
@@ -140,24 +141,14 @@
                             <w:r>
                               <w:t xml:space="preserve">Figure </w:t>
                             </w:r>
-                            <w:r>
-                              <w:fldChar w:fldCharType="begin"/>
-                            </w:r>
-                            <w:r>
-                              <w:instrText xml:space="preserve"> SEQ Figure \* ARABIC </w:instrText>
-                            </w:r>
-                            <w:r>
-                              <w:fldChar w:fldCharType="separate"/>
-                            </w:r>
-                            <w:r>
-                              <w:rPr>
-                                <w:noProof/>
-                              </w:rPr>
-                              <w:t>1</w:t>
-                            </w:r>
-                            <w:r>
-                              <w:fldChar w:fldCharType="end"/>
-                            </w:r>
+                            <w:fldSimple w:instr=" SEQ Figure \* ARABIC ">
+                              <w:r>
+                                <w:rPr>
+                                  <w:noProof/>
+                                </w:rPr>
+                                <w:t>1</w:t>
+                              </w:r>
+                            </w:fldSimple>
                             <w:r>
                               <w:t xml:space="preserve"> (Saedsayad.com, 2017)</w:t>
                             </w:r>
@@ -195,24 +186,14 @@
                       <w:r>
                         <w:t xml:space="preserve">Figure </w:t>
                       </w:r>
-                      <w:r>
-                        <w:fldChar w:fldCharType="begin"/>
-                      </w:r>
-                      <w:r>
-                        <w:instrText xml:space="preserve"> SEQ Figure \* ARABIC </w:instrText>
-                      </w:r>
-                      <w:r>
-                        <w:fldChar w:fldCharType="separate"/>
-                      </w:r>
-                      <w:r>
-                        <w:rPr>
-                          <w:noProof/>
-                        </w:rPr>
-                        <w:t>1</w:t>
-                      </w:r>
-                      <w:r>
-                        <w:fldChar w:fldCharType="end"/>
-                      </w:r>
+                      <w:fldSimple w:instr=" SEQ Figure \* ARABIC ">
+                        <w:r>
+                          <w:rPr>
+                            <w:noProof/>
+                          </w:rPr>
+                          <w:t>1</w:t>
+                        </w:r>
+                      </w:fldSimple>
                       <w:r>
                         <w:t xml:space="preserve"> (Saedsayad.com, 2017)</w:t>
                       </w:r>
@@ -380,7 +361,13 @@
         <w:t xml:space="preserve"> hidden nodes</w:t>
       </w:r>
       <w:r>
-        <w:t xml:space="preserve">, consisting of more dimensions. Then similar in the way an MLP works the output of each node </w:t>
+        <w:t xml:space="preserve">, consisting of </w:t>
+      </w:r>
+      <w:r>
+        <w:t>more dimensions. Then similar to</w:t>
+      </w:r>
+      <w:r>
+        <w:t xml:space="preserve"> the way an MLP works the output of each node </w:t>
       </w:r>
       <w:proofErr w:type="gramStart"/>
       <w:r>
@@ -398,7 +385,7 @@
     </w:p>
     <w:p>
       <w:pPr>
-        <w:pStyle w:val="NoSpacing"/>
+        <w:pStyle w:val="Heading2"/>
       </w:pPr>
       <w:r>
         <w:t>Pre-processing</w:t>
@@ -503,6 +490,197 @@
           <w:rFonts w:eastAsiaTheme="minorEastAsia"/>
         </w:rPr>
       </w:pPr>
+      <w:r>
+        <w:rPr>
+          <w:noProof/>
+        </w:rPr>
+        <mc:AlternateContent>
+          <mc:Choice Requires="wps">
+            <w:drawing>
+              <wp:anchor distT="0" distB="0" distL="114300" distR="114300" simplePos="0" relativeHeight="251665408" behindDoc="1" locked="0" layoutInCell="1" allowOverlap="1" wp14:anchorId="2EF6944F" wp14:editId="44A45764">
+                <wp:simplePos x="0" y="0"/>
+                <wp:positionH relativeFrom="column">
+                  <wp:posOffset>3190875</wp:posOffset>
+                </wp:positionH>
+                <wp:positionV relativeFrom="paragraph">
+                  <wp:posOffset>3260725</wp:posOffset>
+                </wp:positionV>
+                <wp:extent cx="3238500" cy="635"/>
+                <wp:effectExtent l="0" t="0" r="0" b="0"/>
+                <wp:wrapTight wrapText="bothSides">
+                  <wp:wrapPolygon edited="0">
+                    <wp:start x="0" y="0"/>
+                    <wp:lineTo x="0" y="21600"/>
+                    <wp:lineTo x="21600" y="21600"/>
+                    <wp:lineTo x="21600" y="0"/>
+                  </wp:wrapPolygon>
+                </wp:wrapTight>
+                <wp:docPr id="5" name="Text Box 5"/>
+                <wp:cNvGraphicFramePr/>
+                <a:graphic xmlns:a="http://schemas.openxmlformats.org/drawingml/2006/main">
+                  <a:graphicData uri="http://schemas.microsoft.com/office/word/2010/wordprocessingShape">
+                    <wps:wsp>
+                      <wps:cNvSpPr txBox="1"/>
+                      <wps:spPr>
+                        <a:xfrm>
+                          <a:off x="0" y="0"/>
+                          <a:ext cx="3238500" cy="635"/>
+                        </a:xfrm>
+                        <a:prstGeom prst="rect">
+                          <a:avLst/>
+                        </a:prstGeom>
+                        <a:solidFill>
+                          <a:prstClr val="white"/>
+                        </a:solidFill>
+                        <a:ln>
+                          <a:noFill/>
+                        </a:ln>
+                      </wps:spPr>
+                      <wps:txbx>
+                        <w:txbxContent>
+                          <w:p>
+                            <w:pPr>
+                              <w:pStyle w:val="Caption"/>
+                              <w:ind w:firstLine="720"/>
+                              <w:rPr>
+                                <w:noProof/>
+                              </w:rPr>
+                            </w:pPr>
+                            <w:r>
+                              <w:t xml:space="preserve">Figure </w:t>
+                            </w:r>
+                            <w:fldSimple w:instr=" SEQ Figure \* ARABIC ">
+                              <w:r>
+                                <w:rPr>
+                                  <w:noProof/>
+                                </w:rPr>
+                                <w:t>2</w:t>
+                              </w:r>
+                            </w:fldSimple>
+                          </w:p>
+                        </w:txbxContent>
+                      </wps:txbx>
+                      <wps:bodyPr rot="0" spcFirstLastPara="0" vertOverflow="overflow" horzOverflow="overflow" vert="horz" wrap="square" lIns="0" tIns="0" rIns="0" bIns="0" numCol="1" spcCol="0" rtlCol="0" fromWordArt="0" anchor="t" anchorCtr="0" forceAA="0" compatLnSpc="1">
+                        <a:prstTxWarp prst="textNoShape">
+                          <a:avLst/>
+                        </a:prstTxWarp>
+                        <a:spAutoFit/>
+                      </wps:bodyPr>
+                    </wps:wsp>
+                  </a:graphicData>
+                </a:graphic>
+              </wp:anchor>
+            </w:drawing>
+          </mc:Choice>
+          <mc:Fallback>
+            <w:pict>
+              <v:shape w14:anchorId="2EF6944F" id="Text Box 5" o:spid="_x0000_s1027" type="#_x0000_t202" style="position:absolute;margin-left:251.25pt;margin-top:256.75pt;width:255pt;height:.05pt;z-index:-251651072;visibility:visible;mso-wrap-style:square;mso-wrap-distance-left:9pt;mso-wrap-distance-top:0;mso-wrap-distance-right:9pt;mso-wrap-distance-bottom:0;mso-position-horizontal:absolute;mso-position-horizontal-relative:text;mso-position-vertical:absolute;mso-position-vertical-relative:text;v-text-anchor:top" o:gfxdata="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" stroked="f">
+                <v:textbox style="mso-fit-shape-to-text:t" inset="0,0,0,0">
+                  <w:txbxContent>
+                    <w:p>
+                      <w:pPr>
+                        <w:pStyle w:val="Caption"/>
+                        <w:ind w:firstLine="720"/>
+                        <w:rPr>
+                          <w:noProof/>
+                        </w:rPr>
+                      </w:pPr>
+                      <w:r>
+                        <w:t xml:space="preserve">Figure </w:t>
+                      </w:r>
+                      <w:fldSimple w:instr=" SEQ Figure \* ARABIC ">
+                        <w:r>
+                          <w:rPr>
+                            <w:noProof/>
+                          </w:rPr>
+                          <w:t>2</w:t>
+                        </w:r>
+                      </w:fldSimple>
+                    </w:p>
+                  </w:txbxContent>
+                </v:textbox>
+                <w10:wrap type="tight"/>
+              </v:shape>
+            </w:pict>
+          </mc:Fallback>
+        </mc:AlternateContent>
+      </w:r>
+      <w:r>
+        <w:rPr>
+          <w:noProof/>
+          <w:lang w:eastAsia="en-GB"/>
+        </w:rPr>
+        <w:drawing>
+          <wp:anchor distT="0" distB="0" distL="114300" distR="114300" simplePos="0" relativeHeight="251659264" behindDoc="1" locked="0" layoutInCell="1" allowOverlap="1">
+            <wp:simplePos x="0" y="0"/>
+            <wp:positionH relativeFrom="column">
+              <wp:posOffset>3190875</wp:posOffset>
+            </wp:positionH>
+            <wp:positionV relativeFrom="paragraph">
+              <wp:posOffset>915670</wp:posOffset>
+            </wp:positionV>
+            <wp:extent cx="3238500" cy="2428875"/>
+            <wp:effectExtent l="0" t="0" r="0" b="9525"/>
+            <wp:wrapTight wrapText="bothSides">
+              <wp:wrapPolygon edited="0">
+                <wp:start x="0" y="0"/>
+                <wp:lineTo x="0" y="21515"/>
+                <wp:lineTo x="21473" y="21515"/>
+                <wp:lineTo x="21473" y="0"/>
+                <wp:lineTo x="0" y="0"/>
+              </wp:wrapPolygon>
+            </wp:wrapTight>
+            <wp:docPr id="3" name="Picture 3" descr="\\smbhome.uscs.susx.ac.uk\da284\Documents\MATLAB\Assesment - Copy\gplot.png"/>
+            <wp:cNvGraphicFramePr>
+              <a:graphicFrameLocks xmlns:a="http://schemas.openxmlformats.org/drawingml/2006/main" noChangeAspect="1"/>
+            </wp:cNvGraphicFramePr>
+            <a:graphic xmlns:a="http://schemas.openxmlformats.org/drawingml/2006/main">
+              <a:graphicData uri="http://schemas.openxmlformats.org/drawingml/2006/picture">
+                <pic:pic xmlns:pic="http://schemas.openxmlformats.org/drawingml/2006/picture">
+                  <pic:nvPicPr>
+                    <pic:cNvPr id="0" name="Picture 8" descr="\\smbhome.uscs.susx.ac.uk\da284\Documents\MATLAB\Assesment - Copy\gplot.png"/>
+                    <pic:cNvPicPr>
+                      <a:picLocks noChangeAspect="1" noChangeArrowheads="1"/>
+                    </pic:cNvPicPr>
+                  </pic:nvPicPr>
+                  <pic:blipFill>
+                    <a:blip r:embed="rId9">
+                      <a:extLst>
+                        <a:ext uri="{28A0092B-C50C-407E-A947-70E740481C1C}">
+                          <a14:useLocalDpi xmlns:a14="http://schemas.microsoft.com/office/drawing/2010/main" val="0"/>
+                        </a:ext>
+                      </a:extLst>
+                    </a:blip>
+                    <a:srcRect/>
+                    <a:stretch>
+                      <a:fillRect/>
+                    </a:stretch>
+                  </pic:blipFill>
+                  <pic:spPr bwMode="auto">
+                    <a:xfrm>
+                      <a:off x="0" y="0"/>
+                      <a:ext cx="3238500" cy="2428875"/>
+                    </a:xfrm>
+                    <a:prstGeom prst="rect">
+                      <a:avLst/>
+                    </a:prstGeom>
+                    <a:noFill/>
+                    <a:ln>
+                      <a:noFill/>
+                    </a:ln>
+                  </pic:spPr>
+                </pic:pic>
+              </a:graphicData>
+            </a:graphic>
+            <wp14:sizeRelH relativeFrom="margin">
+              <wp14:pctWidth>0</wp14:pctWidth>
+            </wp14:sizeRelH>
+            <wp14:sizeRelV relativeFrom="margin">
+              <wp14:pctHeight>0</wp14:pctHeight>
+            </wp14:sizeRelV>
+          </wp:anchor>
+        </w:drawing>
+      </w:r>
       <w:r>
         <w:rPr>
           <w:rFonts w:eastAsiaTheme="minorEastAsia"/>
@@ -779,23 +957,207 @@
         <w:pStyle w:val="NoSpacing"/>
       </w:pPr>
       <w:r>
+        <w:t>Furthermore, in applying P</w:t>
+      </w:r>
+      <w:r>
+        <w:t>CA the covariance matr</w:t>
+      </w:r>
+      <w:r>
+        <w:t>ix needed to be calculated. Through</w:t>
+      </w:r>
+      <w:r>
+        <w:t xml:space="preserve"> this by simple </w:t>
+      </w:r>
+      <w:r>
+        <w:t>observation,</w:t>
+      </w:r>
+      <w:r>
+        <w:t xml:space="preserve"> it was cle</w:t>
+      </w:r>
+      <w:r>
+        <w:t xml:space="preserve">ar that the two most correlated </w:t>
+      </w:r>
+      <w:r>
+        <w:t xml:space="preserve">inputs were dimensions 1 and 2, which </w:t>
+      </w:r>
+      <w:proofErr w:type="gramStart"/>
+      <w:r>
+        <w:t>could</w:t>
+      </w:r>
+      <w:r>
+        <w:t xml:space="preserve"> </w:t>
+      </w:r>
+      <w:r>
+        <w:t>also be seen</w:t>
+      </w:r>
+      <w:proofErr w:type="gramEnd"/>
+      <w:r>
+        <w:t xml:space="preserve"> when plotting all dimensions against each other</w:t>
+      </w:r>
+      <w:r>
+        <w:t>.</w:t>
+      </w:r>
+    </w:p>
+    <w:p>
+      <w:pPr>
+        <w:pStyle w:val="NoSpacing"/>
+      </w:pPr>
+    </w:p>
+    <w:p>
+      <w:pPr>
+        <w:pStyle w:val="NoSpacing"/>
+      </w:pPr>
+      <w:r>
+        <w:t>However, by applying PCA to</w:t>
+      </w:r>
+      <w:r>
+        <w:t xml:space="preserve"> the data, in testing and training the error increased tenfold</w:t>
+      </w:r>
+      <w:r>
+        <w:t xml:space="preserve">. This is a clear effect of applying PCA to multimodal distributions. </w:t>
+      </w:r>
+      <w:proofErr w:type="gramStart"/>
+      <w:r>
+        <w:t>So</w:t>
+      </w:r>
+      <w:proofErr w:type="gramEnd"/>
+      <w:r>
+        <w:t xml:space="preserve"> to maintain a lower testing error PCA was not applied.</w:t>
+      </w:r>
+    </w:p>
+    <w:p>
+      <w:pPr>
+        <w:pStyle w:val="NoSpacing"/>
+      </w:pPr>
+    </w:p>
+    <w:p>
+      <w:pPr>
+        <w:pStyle w:val="NoSpacing"/>
+      </w:pPr>
+      <w:r>
+        <w:t xml:space="preserve">Ultimately, the decision </w:t>
+      </w:r>
+      <w:proofErr w:type="gramStart"/>
+      <w:r>
+        <w:t>was made</w:t>
+      </w:r>
+      <w:proofErr w:type="gramEnd"/>
+      <w:r>
+        <w:t xml:space="preserve"> to use normalization, feature select</w:t>
+      </w:r>
+      <w:r>
+        <w:t>ion and the use regularization</w:t>
+      </w:r>
+      <w:r>
+        <w:t xml:space="preserve"> </w:t>
+      </w:r>
+      <w:r>
+        <w:t xml:space="preserve">on a </w:t>
+      </w:r>
+      <w:r>
+        <w:t>Linear RBF</w:t>
+      </w:r>
+      <w:r>
+        <w:t xml:space="preserve"> function</w:t>
+      </w:r>
+      <w:r>
+        <w:t xml:space="preserve">. </w:t>
+      </w:r>
+      <w:r>
+        <w:t xml:space="preserve">When selecting features the most highly correlated features were chosen (dimensions </w:t>
+      </w:r>
+      <w:proofErr w:type="gramStart"/>
+      <w:r>
+        <w:t>1</w:t>
+      </w:r>
+      <w:proofErr w:type="gramEnd"/>
+      <w:r>
+        <w:t xml:space="preserve"> and 2). </w:t>
+      </w:r>
+      <w:r>
+        <w:t xml:space="preserve">This meant that the only free parameter that needed to be used was λ the regularization parameter. </w:t>
+      </w:r>
+      <w:r>
+        <w:t>Otherwise,</w:t>
+      </w:r>
+      <w:r>
+        <w:t xml:space="preserve"> the </w:t>
+      </w:r>
+      <w:r>
+        <w:t>centres</w:t>
+      </w:r>
+      <w:r>
+        <w:t xml:space="preserve"> included all those used in the training data</w:t>
+      </w:r>
+      <w:r>
+        <w:t>.</w:t>
+      </w:r>
+    </w:p>
+    <w:p>
+      <w:pPr>
+        <w:pStyle w:val="NoSpacing"/>
+      </w:pPr>
+    </w:p>
+    <w:p>
+      <w:pPr>
+        <w:pStyle w:val="NoSpacing"/>
+      </w:pPr>
+      <w:r>
+        <w:t>The optimization of the problem then came down to a</w:t>
+      </w:r>
+      <w:r>
+        <w:t xml:space="preserve"> brute force approach</w:t>
+      </w:r>
+      <w:r>
+        <w:t xml:space="preserve"> that lowered λ by a factor of three with every iteration over 30 iteration, testing the model using a 5-fold cross validation. </w:t>
+      </w:r>
+      <w:r>
+        <w:t xml:space="preserve">This resulted in </w:t>
+      </w:r>
+      <w:proofErr w:type="gramStart"/>
+      <w:r>
+        <w:t>an</w:t>
+      </w:r>
+      <w:proofErr w:type="gramEnd"/>
+      <w:r>
+        <w:t xml:space="preserve"> mean squared error of 0.0018.</w:t>
+      </w:r>
+    </w:p>
+    <w:p>
+      <w:pPr>
+        <w:pStyle w:val="NoSpacing"/>
+      </w:pPr>
+    </w:p>
+    <w:p>
+      <w:pPr>
+        <w:pStyle w:val="Heading2"/>
+      </w:pPr>
+      <w:r>
         <w:rPr>
           <w:noProof/>
           <w:lang w:eastAsia="en-GB"/>
         </w:rPr>
         <w:drawing>
-          <wp:anchor distT="0" distB="0" distL="114300" distR="114300" simplePos="0" relativeHeight="251659264" behindDoc="1" locked="0" layoutInCell="1" allowOverlap="1">
+          <wp:anchor distT="0" distB="0" distL="114300" distR="114300" simplePos="0" relativeHeight="251663360" behindDoc="1" locked="0" layoutInCell="1" allowOverlap="1">
             <wp:simplePos x="0" y="0"/>
-            <wp:positionH relativeFrom="column">
-              <wp:posOffset>3200400</wp:posOffset>
+            <wp:positionH relativeFrom="page">
+              <wp:posOffset>3810000</wp:posOffset>
             </wp:positionH>
             <wp:positionV relativeFrom="paragraph">
-              <wp:posOffset>-688975</wp:posOffset>
+              <wp:posOffset>35560</wp:posOffset>
             </wp:positionV>
-            <wp:extent cx="3238500" cy="2428875"/>
+            <wp:extent cx="3340100" cy="2505075"/>
             <wp:effectExtent l="0" t="0" r="0" b="9525"/>
-            <wp:wrapSquare wrapText="bothSides"/>
-            <wp:docPr id="3" name="Picture 3" descr="\\smbhome.uscs.susx.ac.uk\da284\Documents\MATLAB\Assesment - Copy\gplot.png"/>
+            <wp:wrapTight wrapText="bothSides">
+              <wp:wrapPolygon edited="0">
+                <wp:start x="0" y="0"/>
+                <wp:lineTo x="0" y="21518"/>
+                <wp:lineTo x="21436" y="21518"/>
+                <wp:lineTo x="21436" y="0"/>
+                <wp:lineTo x="0" y="0"/>
+              </wp:wrapPolygon>
+            </wp:wrapTight>
+            <wp:docPr id="2" name="Picture 2" descr="\\smbhome.uscs.susx.ac.uk\da284\Documents\MATLAB\Assesment\lambdaError.png"/>
             <wp:cNvGraphicFramePr>
               <a:graphicFrameLocks xmlns:a="http://schemas.openxmlformats.org/drawingml/2006/main" noChangeAspect="1"/>
             </wp:cNvGraphicFramePr>
@@ -803,13 +1165,13 @@
               <a:graphicData uri="http://schemas.openxmlformats.org/drawingml/2006/picture">
                 <pic:pic xmlns:pic="http://schemas.openxmlformats.org/drawingml/2006/picture">
                   <pic:nvPicPr>
-                    <pic:cNvPr id="0" name="Picture 8" descr="\\smbhome.uscs.susx.ac.uk\da284\Documents\MATLAB\Assesment - Copy\gplot.png"/>
+                    <pic:cNvPr id="0" name="Picture 1" descr="\\smbhome.uscs.susx.ac.uk\da284\Documents\MATLAB\Assesment\lambdaError.png"/>
                     <pic:cNvPicPr>
                       <a:picLocks noChangeAspect="1" noChangeArrowheads="1"/>
                     </pic:cNvPicPr>
                   </pic:nvPicPr>
                   <pic:blipFill>
-                    <a:blip r:embed="rId9">
+                    <a:blip r:embed="rId10">
                       <a:extLst>
                         <a:ext uri="{28A0092B-C50C-407E-A947-70E740481C1C}">
                           <a14:useLocalDpi xmlns:a14="http://schemas.microsoft.com/office/drawing/2010/main" val="0"/>
@@ -824,7 +1186,7 @@
                   <pic:spPr bwMode="auto">
                     <a:xfrm>
                       <a:off x="0" y="0"/>
-                      <a:ext cx="3238500" cy="2428875"/>
+                      <a:ext cx="3340100" cy="2505075"/>
                     </a:xfrm>
                     <a:prstGeom prst="rect">
                       <a:avLst/>
@@ -847,145 +1209,162 @@
         </w:drawing>
       </w:r>
       <w:r>
-        <w:t>Furthermore, in applying PCA the covariance matr</w:t>
-      </w:r>
-      <w:r>
-        <w:t>ix needed to be calculated. Through</w:t>
-      </w:r>
-      <w:r>
-        <w:t xml:space="preserve"> this by simple </w:t>
+        <w:t>Analysis</w:t>
+      </w:r>
+    </w:p>
+    <w:p>
+      <w:pPr>
+        <w:pStyle w:val="NoSpacing"/>
+      </w:pPr>
+      <w:r>
+        <w:t xml:space="preserve">It was suspected that the model was </w:t>
+      </w:r>
+      <w:r>
+        <w:t>heavily overfitting the data, a</w:t>
+      </w:r>
+      <w:r>
+        <w:t>s the error in</w:t>
+      </w:r>
+      <w:r>
+        <w:t xml:space="preserve"> the training set was near to </w:t>
       </w:r>
       <w:proofErr w:type="gramStart"/>
       <w:r>
-        <w:t>observation</w:t>
+        <w:t>0</w:t>
       </w:r>
       <w:proofErr w:type="gramEnd"/>
       <w:r>
-        <w:t xml:space="preserve"> it was cle</w:t>
-      </w:r>
-      <w:r>
-        <w:t xml:space="preserve">ar that the two most correlated </w:t>
-      </w:r>
-      <w:r>
-        <w:t>inputs were dimensions 1 and 2, which could</w:t>
-      </w:r>
-      <w:r>
-        <w:t xml:space="preserve"> </w:t>
-      </w:r>
-      <w:r>
-        <w:t>also be seen when plotting all dimensions against each other</w:t>
-      </w:r>
-      <w:r>
-        <w:t xml:space="preserve"> </w:t>
-      </w:r>
-    </w:p>
-    <w:p>
-      <w:pPr>
-        <w:pStyle w:val="NoSpacing"/>
-      </w:pPr>
-    </w:p>
-    <w:p>
-      <w:pPr>
-        <w:pStyle w:val="NoSpacing"/>
-      </w:pPr>
-      <w:r>
-        <w:t xml:space="preserve">Ultimately, the decision </w:t>
+        <w:t xml:space="preserve"> and the </w:t>
+      </w:r>
+      <w:r>
+        <w:t>testing data</w:t>
+      </w:r>
+      <w:r>
+        <w:t>.</w:t>
+      </w:r>
+    </w:p>
+    <w:p>
+      <w:pPr>
+        <w:pStyle w:val="NoSpacing"/>
+      </w:pPr>
+    </w:p>
+    <w:p>
+      <w:pPr>
+        <w:pStyle w:val="NoSpacing"/>
+      </w:pPr>
+      <w:r>
+        <w:t xml:space="preserve">This </w:t>
       </w:r>
       <w:proofErr w:type="gramStart"/>
       <w:r>
-        <w:t>was made</w:t>
+        <w:t>could have been improved</w:t>
       </w:r>
       <w:proofErr w:type="gramEnd"/>
       <w:r>
-        <w:t xml:space="preserve"> to use normalization, feature selection and the use regularization function on a Linear RBF. </w:t>
-      </w:r>
-    </w:p>
-    <w:p>
-      <w:pPr>
-        <w:pStyle w:val="NoSpacing"/>
-      </w:pPr>
-    </w:p>
-    <w:p>
-      <w:pPr>
-        <w:pStyle w:val="NoSpacing"/>
-      </w:pPr>
-      <w:r>
-        <w:lastRenderedPageBreak/>
-        <w:t xml:space="preserve">This meant that the only free parameter that needed to </w:t>
-      </w:r>
-      <w:proofErr w:type="gramStart"/>
-      <w:r>
-        <w:t>be used</w:t>
-      </w:r>
-      <w:proofErr w:type="gramEnd"/>
-      <w:r>
-        <w:t xml:space="preserve"> was λ the regularization parameter. </w:t>
-      </w:r>
-      <w:proofErr w:type="gramStart"/>
-      <w:r>
-        <w:t>Otherwise</w:t>
-      </w:r>
-      <w:proofErr w:type="gramEnd"/>
-      <w:r>
-        <w:t xml:space="preserve"> the </w:t>
-      </w:r>
-      <w:proofErr w:type="spellStart"/>
-      <w:r>
-        <w:t>centers</w:t>
-      </w:r>
-      <w:proofErr w:type="spellEnd"/>
-      <w:r>
-        <w:t xml:space="preserve"> were determined by the exact </w:t>
-      </w:r>
-      <w:proofErr w:type="spellStart"/>
-      <w:r>
-        <w:t>interperpolation</w:t>
-      </w:r>
-      <w:proofErr w:type="spellEnd"/>
-      <w:r>
-        <w:t xml:space="preserve"> matrix generated by the testing set.</w:t>
-      </w:r>
-    </w:p>
-    <w:p>
-      <w:pPr>
-        <w:pStyle w:val="NoSpacing"/>
-      </w:pPr>
-    </w:p>
-    <w:p>
-      <w:pPr>
-        <w:pStyle w:val="NoSpacing"/>
-      </w:pPr>
-      <w:r>
-        <w:t xml:space="preserve">The optimization of the problem then came down to a brute force </w:t>
-      </w:r>
-      <w:proofErr w:type="gramStart"/>
-      <w:r>
-        <w:t>approach, that</w:t>
-      </w:r>
-      <w:proofErr w:type="gramEnd"/>
-      <w:r>
-        <w:t xml:space="preserve"> lowered λ by a factor of three with every iteration over 30 iteration, testing the model using a 5-fold cross validation. As </w:t>
-      </w:r>
-      <w:proofErr w:type="gramStart"/>
-      <w:r>
-        <w:t>the  starting</w:t>
-      </w:r>
-      <w:proofErr w:type="gramEnd"/>
-      <w:r>
-        <w:t xml:space="preserve"> from a lamb</w:t>
-      </w:r>
-    </w:p>
-    <w:p>
-      <w:pPr>
-        <w:pStyle w:val="NoSpacing"/>
-      </w:pPr>
-    </w:p>
-    <w:p>
-      <w:pPr>
-        <w:pStyle w:val="NoSpacing"/>
-      </w:pPr>
+        <w:t xml:space="preserve"> by exploring in training on 10% of the data and then testing on the remaining 90%.</w:t>
+      </w:r>
       <w:bookmarkStart w:id="0" w:name="_GoBack"/>
       <w:bookmarkEnd w:id="0"/>
+    </w:p>
+    <w:p>
+      <w:pPr>
+        <w:pStyle w:val="NoSpacing"/>
+      </w:pPr>
+    </w:p>
+    <w:p>
+      <w:pPr>
+        <w:pStyle w:val="NoSpacing"/>
+      </w:pPr>
+    </w:p>
+    <w:p>
+      <w:pPr>
+        <w:pStyle w:val="NoSpacing"/>
+      </w:pPr>
+    </w:p>
+    <w:p>
+      <w:pPr>
+        <w:pStyle w:val="NoSpacing"/>
+      </w:pPr>
+    </w:p>
+    <w:p>
+      <w:pPr>
+        <w:pStyle w:val="NoSpacing"/>
+      </w:pPr>
+    </w:p>
+    <w:p>
+      <w:pPr>
+        <w:pStyle w:val="NoSpacing"/>
+      </w:pPr>
+    </w:p>
+    <w:p>
+      <w:pPr>
+        <w:pStyle w:val="NoSpacing"/>
+      </w:pPr>
+    </w:p>
+    <w:p>
+      <w:pPr>
+        <w:pStyle w:val="NoSpacing"/>
+      </w:pPr>
+    </w:p>
+    <w:p>
+      <w:pPr>
+        <w:pStyle w:val="NoSpacing"/>
+      </w:pPr>
+    </w:p>
+    <w:p>
+      <w:pPr>
+        <w:pStyle w:val="NoSpacing"/>
+      </w:pPr>
+    </w:p>
+    <w:p>
+      <w:pPr>
+        <w:pStyle w:val="NoSpacing"/>
+      </w:pPr>
+    </w:p>
+    <w:p>
+      <w:pPr>
+        <w:pStyle w:val="NoSpacing"/>
+      </w:pPr>
+    </w:p>
+    <w:p>
+      <w:pPr>
+        <w:pStyle w:val="NoSpacing"/>
+      </w:pPr>
+    </w:p>
+    <w:p>
+      <w:pPr>
+        <w:pStyle w:val="NoSpacing"/>
+      </w:pPr>
+    </w:p>
+    <w:p>
+      <w:pPr>
+        <w:pStyle w:val="NoSpacing"/>
+      </w:pPr>
+    </w:p>
+    <w:p>
+      <w:pPr>
+        <w:pStyle w:val="NoSpacing"/>
+      </w:pPr>
+    </w:p>
+    <w:p>
+      <w:pPr>
+        <w:pStyle w:val="NoSpacing"/>
+      </w:pPr>
+    </w:p>
+    <w:p>
+      <w:pPr>
+        <w:pStyle w:val="NoSpacing"/>
+      </w:pPr>
+    </w:p>
+    <w:p>
+      <w:pPr>
+        <w:pStyle w:val="NoSpacing"/>
+      </w:pPr>
+    </w:p>
+    <w:p>
+      <w:pPr>
+        <w:pStyle w:val="NoSpacing"/>
+      </w:pPr>
     </w:p>
     <w:p>
       <w:pPr>
@@ -1172,7 +1551,7 @@
       </w:r>
     </w:p>
     <w:sectPr>
-      <w:headerReference w:type="default" r:id="rId10"/>
+      <w:headerReference w:type="default" r:id="rId11"/>
       <w:pgSz w:w="11906" w:h="16838"/>
       <w:pgMar w:top="1440" w:right="1440" w:bottom="1440" w:left="1440" w:header="708" w:footer="708" w:gutter="0"/>
       <w:cols w:space="708"/>
@@ -1780,9 +2159,32 @@
       <w:lang w:eastAsia="en-GB"/>
     </w:rPr>
   </w:style>
+  <w:style w:type="paragraph" w:styleId="Heading2">
+    <w:name w:val="heading 2"/>
+    <w:basedOn w:val="Normal"/>
+    <w:next w:val="Normal"/>
+    <w:link w:val="Heading2Char"/>
+    <w:uiPriority w:val="9"/>
+    <w:unhideWhenUsed/>
+    <w:qFormat/>
+    <w:rsid w:val="0092109D"/>
+    <w:pPr>
+      <w:keepNext/>
+      <w:keepLines/>
+      <w:spacing w:before="40" w:after="0"/>
+      <w:outlineLvl w:val="1"/>
+    </w:pPr>
+    <w:rPr>
+      <w:rFonts w:asciiTheme="majorHAnsi" w:eastAsiaTheme="majorEastAsia" w:hAnsiTheme="majorHAnsi" w:cstheme="majorBidi"/>
+      <w:color w:val="2E74B5" w:themeColor="accent1" w:themeShade="BF"/>
+      <w:sz w:val="26"/>
+      <w:szCs w:val="26"/>
+    </w:rPr>
+  </w:style>
   <w:style w:type="character" w:default="1" w:styleId="DefaultParagraphFont">
     <w:name w:val="Default Paragraph Font"/>
     <w:uiPriority w:val="1"/>
+    <w:semiHidden/>
     <w:unhideWhenUsed/>
   </w:style>
   <w:style w:type="table" w:default="1" w:styleId="TableNormal">
@@ -1958,6 +2360,19 @@
       <w:color w:val="44546A" w:themeColor="text2"/>
       <w:sz w:val="18"/>
       <w:szCs w:val="18"/>
+    </w:rPr>
+  </w:style>
+  <w:style w:type="character" w:customStyle="1" w:styleId="Heading2Char">
+    <w:name w:val="Heading 2 Char"/>
+    <w:basedOn w:val="DefaultParagraphFont"/>
+    <w:link w:val="Heading2"/>
+    <w:uiPriority w:val="9"/>
+    <w:rsid w:val="0092109D"/>
+    <w:rPr>
+      <w:rFonts w:asciiTheme="majorHAnsi" w:eastAsiaTheme="majorEastAsia" w:hAnsiTheme="majorHAnsi" w:cstheme="majorBidi"/>
+      <w:color w:val="2E74B5" w:themeColor="accent1" w:themeShade="BF"/>
+      <w:sz w:val="26"/>
+      <w:szCs w:val="26"/>
     </w:rPr>
   </w:style>
 </w:styles>
@@ -2229,7 +2644,7 @@
 </file>
 
 <file path=customXml/itemProps1.xml><?xml version="1.0" encoding="utf-8"?>
-<ds:datastoreItem xmlns:ds="http://schemas.openxmlformats.org/officeDocument/2006/customXml" ds:itemID="{32C85D18-70C9-4C13-BA62-F158D8328484}">
+<ds:datastoreItem xmlns:ds="http://schemas.openxmlformats.org/officeDocument/2006/customXml" ds:itemID="{C6447A76-CA6B-4AC0-9496-A31BCFAA3E04}">
   <ds:schemaRefs>
     <ds:schemaRef ds:uri="http://schemas.openxmlformats.org/officeDocument/2006/bibliography"/>
   </ds:schemaRefs>

</xml_diff>